<commit_message>
Errore di battitura corretto
</commit_message>
<xml_diff>
--- a/Form Esercitazione.docx
+++ b/Form Esercitazione.docx
@@ -130,7 +130,33 @@
           <w:lang w:eastAsia="en-GB"/>
           <w14:ligatures w14:val="none"/>
         </w:rPr>
-        <w:t>1.a Generare la documentazione usando Doxygen e verificare se la documentazione prodotta permette di orientarsi nella struttura del progetto software. Indicare i punti che potrebbero essere migliorati.</w:t>
+        <w:t xml:space="preserve">1.a Generare la documentazione usando </w:t>
+      </w:r>
+      <w:proofErr w:type="spellStart"/>
+      <w:r>
+        <w:rPr>
+          <w:rFonts w:ascii="Arial" w:eastAsia="Times New Roman" w:hAnsi="Arial" w:cs="Arial"/>
+          <w:color w:val="00B0F0"/>
+          <w:kern w:val="0"/>
+          <w:sz w:val="18"/>
+          <w:szCs w:val="18"/>
+          <w:lang w:eastAsia="en-GB"/>
+          <w14:ligatures w14:val="none"/>
+        </w:rPr>
+        <w:t>Doxygen</w:t>
+      </w:r>
+      <w:proofErr w:type="spellEnd"/>
+      <w:r>
+        <w:rPr>
+          <w:rFonts w:ascii="Arial" w:eastAsia="Times New Roman" w:hAnsi="Arial" w:cs="Arial"/>
+          <w:color w:val="00B0F0"/>
+          <w:kern w:val="0"/>
+          <w:sz w:val="18"/>
+          <w:szCs w:val="18"/>
+          <w:lang w:eastAsia="en-GB"/>
+          <w14:ligatures w14:val="none"/>
+        </w:rPr>
+        <w:t xml:space="preserve"> e verificare se la documentazione prodotta permette di orientarsi nella struttura del progetto software. Indicare i punti che potrebbero essere migliorati.</w:t>
       </w:r>
     </w:p>
     <w:p>
@@ -370,6 +396,7 @@
         </w:rPr>
         <w:t xml:space="preserve">() e </w:t>
       </w:r>
+      <w:proofErr w:type="spellStart"/>
       <w:r>
         <w:rPr>
           <w:rFonts w:ascii="Arial" w:eastAsia="Times New Roman" w:hAnsi="Arial" w:cs="Arial"/>
@@ -384,6 +411,7 @@
         </w:rPr>
         <w:t>Perimeter</w:t>
       </w:r>
+      <w:proofErr w:type="spellEnd"/>
       <w:r>
         <w:rPr>
           <w:rFonts w:ascii="Arial" w:eastAsia="Times New Roman" w:hAnsi="Arial" w:cs="Arial"/>
@@ -396,6 +424,7 @@
         </w:rPr>
         <w:t xml:space="preserve">() dice però che sono state implementate soltanto da </w:t>
       </w:r>
+      <w:proofErr w:type="spellStart"/>
       <w:r>
         <w:rPr>
           <w:rFonts w:ascii="Arial" w:eastAsia="Times New Roman" w:hAnsi="Arial" w:cs="Arial"/>
@@ -410,6 +439,7 @@
         </w:rPr>
         <w:t>RightTrap</w:t>
       </w:r>
+      <w:proofErr w:type="spellEnd"/>
       <w:r>
         <w:rPr>
           <w:rFonts w:ascii="Arial" w:eastAsia="Times New Roman" w:hAnsi="Arial" w:cs="Arial"/>
@@ -601,6 +631,7 @@
         </w:rPr>
         <w:t xml:space="preserve">() e </w:t>
       </w:r>
+      <w:proofErr w:type="spellStart"/>
       <w:r>
         <w:rPr>
           <w:rFonts w:ascii="Arial" w:eastAsia="Times New Roman" w:hAnsi="Arial" w:cs="Arial"/>
@@ -615,6 +646,7 @@
         </w:rPr>
         <w:t>Perimeter</w:t>
       </w:r>
+      <w:proofErr w:type="spellEnd"/>
       <w:r>
         <w:rPr>
           <w:rFonts w:ascii="Arial" w:eastAsia="Times New Roman" w:hAnsi="Arial" w:cs="Arial"/>
@@ -705,6 +737,7 @@
         </w:rPr>
         <w:t xml:space="preserve"> e </w:t>
       </w:r>
+      <w:proofErr w:type="spellStart"/>
       <w:r>
         <w:rPr>
           <w:rFonts w:ascii="Arial" w:eastAsia="Times New Roman" w:hAnsi="Arial" w:cs="Arial"/>
@@ -719,6 +752,7 @@
         </w:rPr>
         <w:t>perimeter</w:t>
       </w:r>
+      <w:proofErr w:type="spellEnd"/>
       <w:r>
         <w:rPr>
           <w:rFonts w:ascii="Arial" w:eastAsia="Times New Roman" w:hAnsi="Arial" w:cs="Arial"/>
@@ -910,6 +944,7 @@
         </w:rPr>
         <w:t xml:space="preserve">() e </w:t>
       </w:r>
+      <w:proofErr w:type="spellStart"/>
       <w:r>
         <w:rPr>
           <w:rFonts w:ascii="Arial" w:eastAsia="Times New Roman" w:hAnsi="Arial" w:cs="Arial"/>
@@ -924,6 +959,7 @@
         </w:rPr>
         <w:t>Perimeter</w:t>
       </w:r>
+      <w:proofErr w:type="spellEnd"/>
       <w:r>
         <w:rPr>
           <w:rFonts w:ascii="Arial" w:eastAsia="Times New Roman" w:hAnsi="Arial" w:cs="Arial"/>
@@ -1069,6 +1105,7 @@
         </w:rPr>
       </w:pPr>
       <w:bookmarkStart w:id="0" w:name="_Hlk135737343"/>
+      <w:proofErr w:type="spellStart"/>
       <w:r>
         <w:rPr>
           <w:rFonts w:ascii="Arial" w:eastAsia="Times New Roman" w:hAnsi="Arial" w:cs="Arial"/>
@@ -1083,6 +1120,7 @@
         </w:rPr>
         <w:t>RightTrap</w:t>
       </w:r>
+      <w:proofErr w:type="spellEnd"/>
       <w:r>
         <w:rPr>
           <w:rFonts w:ascii="Arial" w:eastAsia="Times New Roman" w:hAnsi="Arial" w:cs="Arial"/>
@@ -1120,6 +1158,7 @@
         </w:rPr>
         <w:t xml:space="preserve"> </w:t>
       </w:r>
+      <w:proofErr w:type="spellStart"/>
       <w:r>
         <w:rPr>
           <w:rFonts w:ascii="Arial" w:eastAsia="Times New Roman" w:hAnsi="Arial" w:cs="Arial"/>
@@ -1134,6 +1173,7 @@
         </w:rPr>
         <w:t>righttrapezoid</w:t>
       </w:r>
+      <w:proofErr w:type="spellEnd"/>
     </w:p>
     <w:p>
       <w:pPr>
@@ -1186,6 +1226,7 @@
         </w:rPr>
         <w:t xml:space="preserve"> per la documentazione della classe chiamate nel codice </w:t>
       </w:r>
+      <w:proofErr w:type="spellStart"/>
       <w:r>
         <w:rPr>
           <w:rFonts w:ascii="Arial" w:eastAsia="Times New Roman" w:hAnsi="Arial" w:cs="Arial"/>
@@ -1200,6 +1241,7 @@
         </w:rPr>
         <w:t>RightTrap</w:t>
       </w:r>
+      <w:proofErr w:type="spellEnd"/>
       <w:r>
         <w:rPr>
           <w:rFonts w:ascii="Arial" w:eastAsia="Times New Roman" w:hAnsi="Arial" w:cs="Arial"/>
@@ -1212,6 +1254,7 @@
         </w:rPr>
         <w:t xml:space="preserve"> e </w:t>
       </w:r>
+      <w:proofErr w:type="spellStart"/>
       <w:r>
         <w:rPr>
           <w:rFonts w:ascii="Arial" w:eastAsia="Times New Roman" w:hAnsi="Arial" w:cs="Arial"/>
@@ -1226,6 +1269,7 @@
         </w:rPr>
         <w:t>righttrapezoid</w:t>
       </w:r>
+      <w:proofErr w:type="spellEnd"/>
       <w:r>
         <w:rPr>
           <w:rFonts w:ascii="Arial" w:eastAsia="Times New Roman" w:hAnsi="Arial" w:cs="Arial"/>
@@ -1290,6 +1334,7 @@
         </w:rPr>
         <w:t xml:space="preserve"> e viene generata dal file </w:t>
       </w:r>
+      <w:proofErr w:type="spellStart"/>
       <w:r>
         <w:rPr>
           <w:rFonts w:ascii="Arial" w:eastAsia="Times New Roman" w:hAnsi="Arial" w:cs="Arial"/>
@@ -1304,6 +1349,7 @@
         </w:rPr>
         <w:t>righttrapezoid.h</w:t>
       </w:r>
+      <w:proofErr w:type="spellEnd"/>
       <w:r>
         <w:rPr>
           <w:rFonts w:ascii="Arial" w:eastAsia="Times New Roman" w:hAnsi="Arial" w:cs="Arial"/>
@@ -1342,6 +1388,7 @@
         </w:rPr>
         <w:t xml:space="preserve">Per quanto riguarda la sezione </w:t>
       </w:r>
+      <w:proofErr w:type="spellStart"/>
       <w:r>
         <w:rPr>
           <w:rFonts w:ascii="Arial" w:eastAsia="Times New Roman" w:hAnsi="Arial" w:cs="Arial"/>
@@ -1356,6 +1403,7 @@
         </w:rPr>
         <w:t>RightTrap</w:t>
       </w:r>
+      <w:proofErr w:type="spellEnd"/>
       <w:r>
         <w:rPr>
           <w:rFonts w:ascii="Arial" w:eastAsia="Times New Roman" w:hAnsi="Arial" w:cs="Arial"/>
@@ -1710,6 +1758,7 @@
         </w:rPr>
         <w:t xml:space="preserve">il link al file </w:t>
       </w:r>
+      <w:proofErr w:type="spellStart"/>
       <w:r>
         <w:rPr>
           <w:rFonts w:ascii="Arial" w:eastAsia="Times New Roman" w:hAnsi="Arial" w:cs="Arial"/>
@@ -1723,6 +1772,7 @@
         </w:rPr>
         <w:t>righttrapezoid.h</w:t>
       </w:r>
+      <w:proofErr w:type="spellEnd"/>
       <w:r>
         <w:rPr>
           <w:rFonts w:ascii="Arial" w:eastAsia="Times New Roman" w:hAnsi="Arial" w:cs="Arial"/>
@@ -1783,7 +1833,33 @@
           <w:lang w:eastAsia="en-GB"/>
           <w14:ligatures w14:val="none"/>
         </w:rPr>
-        <w:t>1.b Utilizzando la documentazione e i commenti inseriti nei file .ccp e .h verificare se il progetto software aderisce alle specifiche assegnate durante la prima settimana. Indicare le eventuali specifiche non rispettate.</w:t>
+        <w:t>1.b Utilizzando la documentazione e i commenti inseriti nei file .</w:t>
+      </w:r>
+      <w:proofErr w:type="spellStart"/>
+      <w:r>
+        <w:rPr>
+          <w:rFonts w:ascii="Arial" w:eastAsia="Times New Roman" w:hAnsi="Arial" w:cs="Arial"/>
+          <w:color w:val="00B0F0"/>
+          <w:kern w:val="0"/>
+          <w:sz w:val="18"/>
+          <w:szCs w:val="18"/>
+          <w:lang w:eastAsia="en-GB"/>
+          <w14:ligatures w14:val="none"/>
+        </w:rPr>
+        <w:t>ccp</w:t>
+      </w:r>
+      <w:proofErr w:type="spellEnd"/>
+      <w:r>
+        <w:rPr>
+          <w:rFonts w:ascii="Arial" w:eastAsia="Times New Roman" w:hAnsi="Arial" w:cs="Arial"/>
+          <w:color w:val="00B0F0"/>
+          <w:kern w:val="0"/>
+          <w:sz w:val="18"/>
+          <w:szCs w:val="18"/>
+          <w:lang w:eastAsia="en-GB"/>
+          <w14:ligatures w14:val="none"/>
+        </w:rPr>
+        <w:t xml:space="preserve"> e .h verificare se il progetto software aderisce alle specifiche assegnate durante la prima settimana. Indicare le eventuali specifiche non rispettate.</w:t>
       </w:r>
     </w:p>
     <w:p>
@@ -1896,6 +1972,7 @@
         </w:rPr>
         <w:t xml:space="preserve">() e </w:t>
       </w:r>
+      <w:proofErr w:type="spellStart"/>
       <w:r>
         <w:rPr>
           <w:rFonts w:ascii="Arial" w:eastAsia="Times New Roman" w:hAnsi="Arial" w:cs="Arial"/>
@@ -1910,6 +1987,7 @@
         </w:rPr>
         <w:t>Perimeter</w:t>
       </w:r>
+      <w:proofErr w:type="spellEnd"/>
       <w:r>
         <w:rPr>
           <w:rFonts w:ascii="Arial" w:eastAsia="Times New Roman" w:hAnsi="Arial" w:cs="Arial"/>
@@ -1922,6 +2000,7 @@
         </w:rPr>
         <w:t xml:space="preserve">() funzionano come dovrebbero funzionare </w:t>
       </w:r>
+      <w:proofErr w:type="spellStart"/>
       <w:r>
         <w:rPr>
           <w:rFonts w:ascii="Arial" w:eastAsia="Times New Roman" w:hAnsi="Arial" w:cs="Arial"/>
@@ -1936,6 +2015,7 @@
         </w:rPr>
         <w:t>GetArea</w:t>
       </w:r>
+      <w:proofErr w:type="spellEnd"/>
       <w:r>
         <w:rPr>
           <w:rFonts w:ascii="Arial" w:eastAsia="Times New Roman" w:hAnsi="Arial" w:cs="Arial"/>
@@ -1948,6 +2028,7 @@
         </w:rPr>
         <w:t xml:space="preserve">() e </w:t>
       </w:r>
+      <w:proofErr w:type="spellStart"/>
       <w:r>
         <w:rPr>
           <w:rFonts w:ascii="Arial" w:eastAsia="Times New Roman" w:hAnsi="Arial" w:cs="Arial"/>
@@ -1962,6 +2043,7 @@
         </w:rPr>
         <w:t>GetPerimeter</w:t>
       </w:r>
+      <w:proofErr w:type="spellEnd"/>
       <w:r>
         <w:rPr>
           <w:rFonts w:ascii="Arial" w:eastAsia="Times New Roman" w:hAnsi="Arial" w:cs="Arial"/>
@@ -2024,6 +2106,7 @@
         </w:rPr>
         <w:t xml:space="preserve"> e </w:t>
       </w:r>
+      <w:proofErr w:type="spellStart"/>
       <w:r>
         <w:rPr>
           <w:rFonts w:ascii="Arial" w:eastAsia="Times New Roman" w:hAnsi="Arial" w:cs="Arial"/>
@@ -2038,6 +2121,7 @@
         </w:rPr>
         <w:t>perimeter</w:t>
       </w:r>
+      <w:proofErr w:type="spellEnd"/>
     </w:p>
     <w:p>
       <w:pPr>
@@ -2123,6 +2207,7 @@
         </w:rPr>
         <w:t xml:space="preserve">Non presenta la funzionalità </w:t>
       </w:r>
+      <w:proofErr w:type="spellStart"/>
       <w:r>
         <w:rPr>
           <w:rFonts w:ascii="Arial" w:eastAsia="Times New Roman" w:hAnsi="Arial" w:cs="Arial"/>
@@ -2137,6 +2222,7 @@
         </w:rPr>
         <w:t>Draw</w:t>
       </w:r>
+      <w:proofErr w:type="spellEnd"/>
       <w:r>
         <w:rPr>
           <w:rFonts w:ascii="Arial" w:eastAsia="Times New Roman" w:hAnsi="Arial" w:cs="Arial"/>
@@ -2194,6 +2280,7 @@
         </w:rPr>
         <w:t xml:space="preserve">() e </w:t>
       </w:r>
+      <w:proofErr w:type="spellStart"/>
       <w:r>
         <w:rPr>
           <w:rFonts w:ascii="Arial" w:eastAsia="Times New Roman" w:hAnsi="Arial" w:cs="Arial"/>
@@ -2208,6 +2295,7 @@
         </w:rPr>
         <w:t>Perimeter</w:t>
       </w:r>
+      <w:proofErr w:type="spellEnd"/>
       <w:r>
         <w:rPr>
           <w:rFonts w:ascii="Arial" w:eastAsia="Times New Roman" w:hAnsi="Arial" w:cs="Arial"/>
@@ -2220,6 +2308,7 @@
         </w:rPr>
         <w:t xml:space="preserve">() funzionano come dovrebbero funzionare </w:t>
       </w:r>
+      <w:proofErr w:type="spellStart"/>
       <w:r>
         <w:rPr>
           <w:rFonts w:ascii="Arial" w:eastAsia="Times New Roman" w:hAnsi="Arial" w:cs="Arial"/>
@@ -2234,6 +2323,7 @@
         </w:rPr>
         <w:t>GetArea</w:t>
       </w:r>
+      <w:proofErr w:type="spellEnd"/>
       <w:r>
         <w:rPr>
           <w:rFonts w:ascii="Arial" w:eastAsia="Times New Roman" w:hAnsi="Arial" w:cs="Arial"/>
@@ -2246,6 +2336,7 @@
         </w:rPr>
         <w:t xml:space="preserve">() e </w:t>
       </w:r>
+      <w:proofErr w:type="spellStart"/>
       <w:r>
         <w:rPr>
           <w:rFonts w:ascii="Arial" w:eastAsia="Times New Roman" w:hAnsi="Arial" w:cs="Arial"/>
@@ -2260,6 +2351,7 @@
         </w:rPr>
         <w:t>GetPerimeter</w:t>
       </w:r>
+      <w:proofErr w:type="spellEnd"/>
       <w:r>
         <w:rPr>
           <w:rFonts w:ascii="Arial" w:eastAsia="Times New Roman" w:hAnsi="Arial" w:cs="Arial"/>
@@ -2322,6 +2414,7 @@
         </w:rPr>
         <w:t xml:space="preserve"> e </w:t>
       </w:r>
+      <w:proofErr w:type="spellStart"/>
       <w:r>
         <w:rPr>
           <w:rFonts w:ascii="Arial" w:eastAsia="Times New Roman" w:hAnsi="Arial" w:cs="Arial"/>
@@ -2336,6 +2429,7 @@
         </w:rPr>
         <w:t>perimeter</w:t>
       </w:r>
+      <w:proofErr w:type="spellEnd"/>
     </w:p>
     <w:p>
       <w:pPr>
@@ -2376,6 +2470,7 @@
         </w:rPr>
         <w:t xml:space="preserve">Specifiche </w:t>
       </w:r>
+      <w:proofErr w:type="spellStart"/>
       <w:r>
         <w:rPr>
           <w:rFonts w:ascii="Arial" w:eastAsia="Times New Roman" w:hAnsi="Arial" w:cs="Arial"/>
@@ -2390,6 +2485,7 @@
         </w:rPr>
         <w:t>RightTrap</w:t>
       </w:r>
+      <w:proofErr w:type="spellEnd"/>
     </w:p>
     <w:p>
       <w:pPr>
@@ -2421,6 +2517,7 @@
         </w:rPr>
         <w:t xml:space="preserve">Le specifiche sono state rispettate, la funzione che dovrebbe chiamarsi da specifiche </w:t>
       </w:r>
+      <w:proofErr w:type="spellStart"/>
       <w:r>
         <w:rPr>
           <w:rFonts w:ascii="Arial" w:eastAsia="Times New Roman" w:hAnsi="Arial" w:cs="Arial"/>
@@ -2435,6 +2532,7 @@
         </w:rPr>
         <w:t>GetSide</w:t>
       </w:r>
+      <w:proofErr w:type="spellEnd"/>
       <w:r>
         <w:rPr>
           <w:rFonts w:ascii="Arial" w:eastAsia="Times New Roman" w:hAnsi="Arial" w:cs="Arial"/>
@@ -2471,6 +2569,7 @@
         </w:rPr>
         <w:t xml:space="preserve">ta </w:t>
       </w:r>
+      <w:proofErr w:type="spellStart"/>
       <w:r>
         <w:rPr>
           <w:rFonts w:ascii="Arial" w:eastAsia="Times New Roman" w:hAnsi="Arial" w:cs="Arial"/>
@@ -2485,6 +2584,7 @@
         </w:rPr>
         <w:t>ObliqueSide</w:t>
       </w:r>
+      <w:proofErr w:type="spellEnd"/>
       <w:r>
         <w:rPr>
           <w:rFonts w:ascii="Arial" w:eastAsia="Times New Roman" w:hAnsi="Arial" w:cs="Arial"/>
@@ -2542,6 +2642,7 @@
         </w:rPr>
         <w:t xml:space="preserve">() e </w:t>
       </w:r>
+      <w:proofErr w:type="spellStart"/>
       <w:r>
         <w:rPr>
           <w:rFonts w:ascii="Arial" w:eastAsia="Times New Roman" w:hAnsi="Arial" w:cs="Arial"/>
@@ -2556,6 +2657,7 @@
         </w:rPr>
         <w:t>Perimeter</w:t>
       </w:r>
+      <w:proofErr w:type="spellEnd"/>
       <w:r>
         <w:rPr>
           <w:rFonts w:ascii="Arial" w:eastAsia="Times New Roman" w:hAnsi="Arial" w:cs="Arial"/>
@@ -2568,6 +2670,7 @@
         </w:rPr>
         <w:t xml:space="preserve">() funzionano come dovrebbero funzionare </w:t>
       </w:r>
+      <w:proofErr w:type="spellStart"/>
       <w:r>
         <w:rPr>
           <w:rFonts w:ascii="Arial" w:eastAsia="Times New Roman" w:hAnsi="Arial" w:cs="Arial"/>
@@ -2582,6 +2685,7 @@
         </w:rPr>
         <w:t>GetArea</w:t>
       </w:r>
+      <w:proofErr w:type="spellEnd"/>
       <w:r>
         <w:rPr>
           <w:rFonts w:ascii="Arial" w:eastAsia="Times New Roman" w:hAnsi="Arial" w:cs="Arial"/>
@@ -2594,6 +2698,7 @@
         </w:rPr>
         <w:t xml:space="preserve">() e </w:t>
       </w:r>
+      <w:proofErr w:type="spellStart"/>
       <w:r>
         <w:rPr>
           <w:rFonts w:ascii="Arial" w:eastAsia="Times New Roman" w:hAnsi="Arial" w:cs="Arial"/>
@@ -2608,6 +2713,7 @@
         </w:rPr>
         <w:t>GetPerimeter</w:t>
       </w:r>
+      <w:proofErr w:type="spellEnd"/>
       <w:r>
         <w:rPr>
           <w:rFonts w:ascii="Arial" w:eastAsia="Times New Roman" w:hAnsi="Arial" w:cs="Arial"/>
@@ -2646,6 +2752,7 @@
         </w:rPr>
         <w:t xml:space="preserve"> e </w:t>
       </w:r>
+      <w:proofErr w:type="spellStart"/>
       <w:r>
         <w:rPr>
           <w:rFonts w:ascii="Arial" w:eastAsia="Times New Roman" w:hAnsi="Arial" w:cs="Arial"/>
@@ -2660,6 +2767,7 @@
         </w:rPr>
         <w:t>perimeter</w:t>
       </w:r>
+      <w:proofErr w:type="spellEnd"/>
     </w:p>
     <w:p>
       <w:pPr>
@@ -3202,6 +3310,7 @@
         </w:rPr>
         <w:t xml:space="preserve"> di cui mi vengono chieste le dimensioni dopo averle inserite mi viene correttamente ripresentato il menu, una volta scelta l’opzione </w:t>
       </w:r>
+      <w:proofErr w:type="spellStart"/>
       <w:r>
         <w:rPr>
           <w:rFonts w:ascii="Arial" w:eastAsia="Times New Roman" w:hAnsi="Arial" w:cs="Arial"/>
@@ -3215,6 +3324,7 @@
         </w:rPr>
         <w:t>Draw</w:t>
       </w:r>
+      <w:proofErr w:type="spellEnd"/>
       <w:r>
         <w:rPr>
           <w:rFonts w:ascii="Arial" w:eastAsia="Times New Roman" w:hAnsi="Arial" w:cs="Arial"/>
@@ -3272,7 +3382,31 @@
           <w:lang w:eastAsia="en-GB"/>
           <w14:ligatures w14:val="none"/>
         </w:rPr>
-        <w:t xml:space="preserve"> quando si cicla sull’array.</w:t>
+        <w:t xml:space="preserve"> quando si </w:t>
+      </w:r>
+      <w:proofErr w:type="spellStart"/>
+      <w:r>
+        <w:rPr>
+          <w:rFonts w:ascii="Arial" w:eastAsia="Times New Roman" w:hAnsi="Arial" w:cs="Arial"/>
+          <w:kern w:val="0"/>
+          <w:sz w:val="24"/>
+          <w:szCs w:val="24"/>
+          <w:lang w:eastAsia="en-GB"/>
+          <w14:ligatures w14:val="none"/>
+        </w:rPr>
+        <w:t>cicla</w:t>
+      </w:r>
+      <w:proofErr w:type="spellEnd"/>
+      <w:r>
+        <w:rPr>
+          <w:rFonts w:ascii="Arial" w:eastAsia="Times New Roman" w:hAnsi="Arial" w:cs="Arial"/>
+          <w:kern w:val="0"/>
+          <w:sz w:val="24"/>
+          <w:szCs w:val="24"/>
+          <w:lang w:eastAsia="en-GB"/>
+          <w14:ligatures w14:val="none"/>
+        </w:rPr>
+        <w:t xml:space="preserve"> sull’array.</w:t>
       </w:r>
     </w:p>
     <w:p>
@@ -3416,7 +3550,79 @@
           <w:szCs w:val="19"/>
           <w:lang w:val="en-US"/>
         </w:rPr>
-        <w:t xml:space="preserve"> i = 0; i &lt; 10; i++)</w:t>
+        <w:t xml:space="preserve"> </w:t>
+      </w:r>
+      <w:proofErr w:type="spellStart"/>
+      <w:r>
+        <w:rPr>
+          <w:rFonts w:ascii="Cascadia Mono" w:hAnsi="Cascadia Mono" w:cs="Cascadia Mono"/>
+          <w:color w:val="000000"/>
+          <w:kern w:val="0"/>
+          <w:sz w:val="19"/>
+          <w:szCs w:val="19"/>
+          <w:lang w:val="en-US"/>
+        </w:rPr>
+        <w:t>i</w:t>
+      </w:r>
+      <w:proofErr w:type="spellEnd"/>
+      <w:r>
+        <w:rPr>
+          <w:rFonts w:ascii="Cascadia Mono" w:hAnsi="Cascadia Mono" w:cs="Cascadia Mono"/>
+          <w:color w:val="000000"/>
+          <w:kern w:val="0"/>
+          <w:sz w:val="19"/>
+          <w:szCs w:val="19"/>
+          <w:lang w:val="en-US"/>
+        </w:rPr>
+        <w:t xml:space="preserve"> = 0; </w:t>
+      </w:r>
+      <w:proofErr w:type="spellStart"/>
+      <w:r>
+        <w:rPr>
+          <w:rFonts w:ascii="Cascadia Mono" w:hAnsi="Cascadia Mono" w:cs="Cascadia Mono"/>
+          <w:color w:val="000000"/>
+          <w:kern w:val="0"/>
+          <w:sz w:val="19"/>
+          <w:szCs w:val="19"/>
+          <w:lang w:val="en-US"/>
+        </w:rPr>
+        <w:t>i</w:t>
+      </w:r>
+      <w:proofErr w:type="spellEnd"/>
+      <w:r>
+        <w:rPr>
+          <w:rFonts w:ascii="Cascadia Mono" w:hAnsi="Cascadia Mono" w:cs="Cascadia Mono"/>
+          <w:color w:val="000000"/>
+          <w:kern w:val="0"/>
+          <w:sz w:val="19"/>
+          <w:szCs w:val="19"/>
+          <w:lang w:val="en-US"/>
+        </w:rPr>
+        <w:t xml:space="preserve"> &lt; 10; </w:t>
+      </w:r>
+      <w:proofErr w:type="spellStart"/>
+      <w:r>
+        <w:rPr>
+          <w:rFonts w:ascii="Cascadia Mono" w:hAnsi="Cascadia Mono" w:cs="Cascadia Mono"/>
+          <w:color w:val="000000"/>
+          <w:kern w:val="0"/>
+          <w:sz w:val="19"/>
+          <w:szCs w:val="19"/>
+          <w:lang w:val="en-US"/>
+        </w:rPr>
+        <w:t>i</w:t>
+      </w:r>
+      <w:proofErr w:type="spellEnd"/>
+      <w:r>
+        <w:rPr>
+          <w:rFonts w:ascii="Cascadia Mono" w:hAnsi="Cascadia Mono" w:cs="Cascadia Mono"/>
+          <w:color w:val="000000"/>
+          <w:kern w:val="0"/>
+          <w:sz w:val="19"/>
+          <w:szCs w:val="19"/>
+          <w:lang w:val="en-US"/>
+        </w:rPr>
+        <w:t>++)</w:t>
       </w:r>
     </w:p>
     <w:p>
@@ -3527,7 +3733,31 @@
           <w:lang w:val="en-US"/>
         </w:rPr>
         <w:tab/>
-        <w:t>polygons[i]-&gt;Draw();</w:t>
+        <w:t>polygons[</w:t>
+      </w:r>
+      <w:proofErr w:type="spellStart"/>
+      <w:r>
+        <w:rPr>
+          <w:rFonts w:ascii="Cascadia Mono" w:hAnsi="Cascadia Mono" w:cs="Cascadia Mono"/>
+          <w:color w:val="000000"/>
+          <w:kern w:val="0"/>
+          <w:sz w:val="19"/>
+          <w:szCs w:val="19"/>
+          <w:lang w:val="en-US"/>
+        </w:rPr>
+        <w:t>i</w:t>
+      </w:r>
+      <w:proofErr w:type="spellEnd"/>
+      <w:r>
+        <w:rPr>
+          <w:rFonts w:ascii="Cascadia Mono" w:hAnsi="Cascadia Mono" w:cs="Cascadia Mono"/>
+          <w:color w:val="000000"/>
+          <w:kern w:val="0"/>
+          <w:sz w:val="19"/>
+          <w:szCs w:val="19"/>
+          <w:lang w:val="en-US"/>
+        </w:rPr>
+        <w:t>]-&gt;Draw();</w:t>
       </w:r>
     </w:p>
     <w:p>
@@ -3636,7 +3866,31 @@
           <w:lang w:eastAsia="en-GB"/>
           <w14:ligatures w14:val="none"/>
         </w:rPr>
-        <w:t xml:space="preserve">Se vengono inseriti meno di 10 oggetti il for cicla su elementi non </w:t>
+        <w:t xml:space="preserve">Se vengono inseriti meno di 10 oggetti il for </w:t>
+      </w:r>
+      <w:proofErr w:type="spellStart"/>
+      <w:r>
+        <w:rPr>
+          <w:rFonts w:ascii="Arial" w:eastAsia="Times New Roman" w:hAnsi="Arial" w:cs="Arial"/>
+          <w:kern w:val="0"/>
+          <w:sz w:val="24"/>
+          <w:szCs w:val="24"/>
+          <w:lang w:eastAsia="en-GB"/>
+          <w14:ligatures w14:val="none"/>
+        </w:rPr>
+        <w:t>cicla</w:t>
+      </w:r>
+      <w:proofErr w:type="spellEnd"/>
+      <w:r>
+        <w:rPr>
+          <w:rFonts w:ascii="Arial" w:eastAsia="Times New Roman" w:hAnsi="Arial" w:cs="Arial"/>
+          <w:kern w:val="0"/>
+          <w:sz w:val="24"/>
+          <w:szCs w:val="24"/>
+          <w:lang w:eastAsia="en-GB"/>
+          <w14:ligatures w14:val="none"/>
+        </w:rPr>
+        <w:t xml:space="preserve"> su elementi non </w:t>
       </w:r>
       <w:r>
         <w:rPr>
@@ -3695,6 +3949,7 @@
         </w:rPr>
         <w:t xml:space="preserve">dall’undicesimo oggetto in poi non viene più effettuato il </w:t>
       </w:r>
+      <w:proofErr w:type="spellStart"/>
       <w:r>
         <w:rPr>
           <w:rFonts w:ascii="Arial" w:eastAsia="Times New Roman" w:hAnsi="Arial" w:cs="Arial"/>
@@ -3708,6 +3963,7 @@
         </w:rPr>
         <w:t>Draw</w:t>
       </w:r>
+      <w:proofErr w:type="spellEnd"/>
       <w:r>
         <w:rPr>
           <w:rFonts w:ascii="Arial" w:eastAsia="Times New Roman" w:hAnsi="Arial" w:cs="Arial"/>
@@ -3843,8 +4099,9 @@
           <w:szCs w:val="19"/>
           <w:lang w:val="en-US"/>
         </w:rPr>
-        <w:t xml:space="preserve"> i = 0; i &lt; </w:t>
-      </w:r>
+        <w:t xml:space="preserve"> </w:t>
+      </w:r>
+      <w:proofErr w:type="spellStart"/>
       <w:r>
         <w:rPr>
           <w:rFonts w:ascii="Cascadia Mono" w:hAnsi="Cascadia Mono" w:cs="Cascadia Mono"/>
@@ -3854,8 +4111,9 @@
           <w:szCs w:val="19"/>
           <w:lang w:val="en-US"/>
         </w:rPr>
-        <w:t>control</w:t>
-      </w:r>
+        <w:t>i</w:t>
+      </w:r>
+      <w:proofErr w:type="spellEnd"/>
       <w:r>
         <w:rPr>
           <w:rFonts w:ascii="Cascadia Mono" w:hAnsi="Cascadia Mono" w:cs="Cascadia Mono"/>
@@ -3865,7 +4123,77 @@
           <w:szCs w:val="19"/>
           <w:lang w:val="en-US"/>
         </w:rPr>
-        <w:t>; i++)</w:t>
+        <w:t xml:space="preserve"> = 0; </w:t>
+      </w:r>
+      <w:proofErr w:type="spellStart"/>
+      <w:r>
+        <w:rPr>
+          <w:rFonts w:ascii="Cascadia Mono" w:hAnsi="Cascadia Mono" w:cs="Cascadia Mono"/>
+          <w:color w:val="000000"/>
+          <w:kern w:val="0"/>
+          <w:sz w:val="19"/>
+          <w:szCs w:val="19"/>
+          <w:lang w:val="en-US"/>
+        </w:rPr>
+        <w:t>i</w:t>
+      </w:r>
+      <w:proofErr w:type="spellEnd"/>
+      <w:r>
+        <w:rPr>
+          <w:rFonts w:ascii="Cascadia Mono" w:hAnsi="Cascadia Mono" w:cs="Cascadia Mono"/>
+          <w:color w:val="000000"/>
+          <w:kern w:val="0"/>
+          <w:sz w:val="19"/>
+          <w:szCs w:val="19"/>
+          <w:lang w:val="en-US"/>
+        </w:rPr>
+        <w:t xml:space="preserve"> &lt; </w:t>
+      </w:r>
+      <w:r>
+        <w:rPr>
+          <w:rFonts w:ascii="Cascadia Mono" w:hAnsi="Cascadia Mono" w:cs="Cascadia Mono"/>
+          <w:color w:val="000000"/>
+          <w:kern w:val="0"/>
+          <w:sz w:val="19"/>
+          <w:szCs w:val="19"/>
+          <w:lang w:val="en-US"/>
+        </w:rPr>
+        <w:t>control</w:t>
+      </w:r>
+      <w:r>
+        <w:rPr>
+          <w:rFonts w:ascii="Cascadia Mono" w:hAnsi="Cascadia Mono" w:cs="Cascadia Mono"/>
+          <w:color w:val="000000"/>
+          <w:kern w:val="0"/>
+          <w:sz w:val="19"/>
+          <w:szCs w:val="19"/>
+          <w:lang w:val="en-US"/>
+        </w:rPr>
+        <w:t xml:space="preserve">; </w:t>
+      </w:r>
+      <w:proofErr w:type="spellStart"/>
+      <w:r>
+        <w:rPr>
+          <w:rFonts w:ascii="Cascadia Mono" w:hAnsi="Cascadia Mono" w:cs="Cascadia Mono"/>
+          <w:color w:val="000000"/>
+          <w:kern w:val="0"/>
+          <w:sz w:val="19"/>
+          <w:szCs w:val="19"/>
+          <w:lang w:val="en-US"/>
+        </w:rPr>
+        <w:t>i</w:t>
+      </w:r>
+      <w:proofErr w:type="spellEnd"/>
+      <w:r>
+        <w:rPr>
+          <w:rFonts w:ascii="Cascadia Mono" w:hAnsi="Cascadia Mono" w:cs="Cascadia Mono"/>
+          <w:color w:val="000000"/>
+          <w:kern w:val="0"/>
+          <w:sz w:val="19"/>
+          <w:szCs w:val="19"/>
+          <w:lang w:val="en-US"/>
+        </w:rPr>
+        <w:t>++)</w:t>
       </w:r>
     </w:p>
     <w:p>
@@ -3979,7 +4307,50 @@
           <w:szCs w:val="19"/>
         </w:rPr>
         <w:tab/>
-        <w:t>polygons[i]-&gt;Draw();</w:t>
+      </w:r>
+      <w:proofErr w:type="spellStart"/>
+      <w:r>
+        <w:rPr>
+          <w:rFonts w:ascii="Cascadia Mono" w:hAnsi="Cascadia Mono" w:cs="Cascadia Mono"/>
+          <w:color w:val="000000"/>
+          <w:kern w:val="0"/>
+          <w:sz w:val="19"/>
+          <w:szCs w:val="19"/>
+        </w:rPr>
+        <w:t>polygons</w:t>
+      </w:r>
+      <w:proofErr w:type="spellEnd"/>
+      <w:r>
+        <w:rPr>
+          <w:rFonts w:ascii="Cascadia Mono" w:hAnsi="Cascadia Mono" w:cs="Cascadia Mono"/>
+          <w:color w:val="000000"/>
+          <w:kern w:val="0"/>
+          <w:sz w:val="19"/>
+          <w:szCs w:val="19"/>
+        </w:rPr>
+        <w:t>[i]-&gt;</w:t>
+      </w:r>
+      <w:proofErr w:type="spellStart"/>
+      <w:r>
+        <w:rPr>
+          <w:rFonts w:ascii="Cascadia Mono" w:hAnsi="Cascadia Mono" w:cs="Cascadia Mono"/>
+          <w:color w:val="000000"/>
+          <w:kern w:val="0"/>
+          <w:sz w:val="19"/>
+          <w:szCs w:val="19"/>
+        </w:rPr>
+        <w:t>Draw</w:t>
+      </w:r>
+      <w:proofErr w:type="spellEnd"/>
+      <w:r>
+        <w:rPr>
+          <w:rFonts w:ascii="Cascadia Mono" w:hAnsi="Cascadia Mono" w:cs="Cascadia Mono"/>
+          <w:color w:val="000000"/>
+          <w:kern w:val="0"/>
+          <w:sz w:val="19"/>
+          <w:szCs w:val="19"/>
+        </w:rPr>
+        <w:t>();</w:t>
       </w:r>
     </w:p>
     <w:p>
@@ -4069,7 +4440,31 @@
           <w:lang w:eastAsia="en-GB"/>
           <w14:ligatures w14:val="none"/>
         </w:rPr>
-        <w:t xml:space="preserve">Dove il for cicla fino al valore della variabile </w:t>
+        <w:t xml:space="preserve">Dove il for </w:t>
+      </w:r>
+      <w:proofErr w:type="spellStart"/>
+      <w:r>
+        <w:rPr>
+          <w:rFonts w:ascii="Arial" w:eastAsia="Times New Roman" w:hAnsi="Arial" w:cs="Arial"/>
+          <w:kern w:val="0"/>
+          <w:sz w:val="24"/>
+          <w:szCs w:val="24"/>
+          <w:lang w:eastAsia="en-GB"/>
+          <w14:ligatures w14:val="none"/>
+        </w:rPr>
+        <w:t>cicla</w:t>
+      </w:r>
+      <w:proofErr w:type="spellEnd"/>
+      <w:r>
+        <w:rPr>
+          <w:rFonts w:ascii="Arial" w:eastAsia="Times New Roman" w:hAnsi="Arial" w:cs="Arial"/>
+          <w:kern w:val="0"/>
+          <w:sz w:val="24"/>
+          <w:szCs w:val="24"/>
+          <w:lang w:eastAsia="en-GB"/>
+          <w14:ligatures w14:val="none"/>
+        </w:rPr>
+        <w:t xml:space="preserve"> fino al valore della variabile </w:t>
       </w:r>
       <w:r>
         <w:rPr>
@@ -4226,8 +4621,57 @@
           <w:lang w:eastAsia="en-GB"/>
           <w14:ligatures w14:val="none"/>
         </w:rPr>
-        <w:t xml:space="preserve">L’errore si trova a riga 18, la variabile che conta il numero di oggetti presenti in memoria viene reinizializzato a 0 ogni volta che si riparte dall’inizio del while, bloccando il ciclo dell’opzione 4 </w:t>
-      </w:r>
+        <w:t xml:space="preserve">L’errore si trova a riga 18, la variabile che conta il numero di oggetti presenti in memoria viene </w:t>
+      </w:r>
+      <w:proofErr w:type="spellStart"/>
+      <w:r>
+        <w:rPr>
+          <w:rFonts w:ascii="Arial" w:eastAsia="Times New Roman" w:hAnsi="Arial" w:cs="Arial"/>
+          <w:kern w:val="0"/>
+          <w:sz w:val="24"/>
+          <w:szCs w:val="24"/>
+          <w:lang w:eastAsia="en-GB"/>
+          <w14:ligatures w14:val="none"/>
+        </w:rPr>
+        <w:t>reinizializzato</w:t>
+      </w:r>
+      <w:proofErr w:type="spellEnd"/>
+      <w:r>
+        <w:rPr>
+          <w:rFonts w:ascii="Arial" w:eastAsia="Times New Roman" w:hAnsi="Arial" w:cs="Arial"/>
+          <w:kern w:val="0"/>
+          <w:sz w:val="24"/>
+          <w:szCs w:val="24"/>
+          <w:lang w:eastAsia="en-GB"/>
+          <w14:ligatures w14:val="none"/>
+        </w:rPr>
+        <w:t xml:space="preserve"> a 0 ogni volta che si riparte dall’inizio del </w:t>
+      </w:r>
+      <w:proofErr w:type="spellStart"/>
+      <w:r>
+        <w:rPr>
+          <w:rFonts w:ascii="Arial" w:eastAsia="Times New Roman" w:hAnsi="Arial" w:cs="Arial"/>
+          <w:kern w:val="0"/>
+          <w:sz w:val="24"/>
+          <w:szCs w:val="24"/>
+          <w:lang w:eastAsia="en-GB"/>
+          <w14:ligatures w14:val="none"/>
+        </w:rPr>
+        <w:t>while</w:t>
+      </w:r>
+      <w:proofErr w:type="spellEnd"/>
+      <w:r>
+        <w:rPr>
+          <w:rFonts w:ascii="Arial" w:eastAsia="Times New Roman" w:hAnsi="Arial" w:cs="Arial"/>
+          <w:kern w:val="0"/>
+          <w:sz w:val="24"/>
+          <w:szCs w:val="24"/>
+          <w:lang w:eastAsia="en-GB"/>
+          <w14:ligatures w14:val="none"/>
+        </w:rPr>
+        <w:t xml:space="preserve">, bloccando il ciclo dell’opzione 4 </w:t>
+      </w:r>
+      <w:proofErr w:type="spellStart"/>
       <w:r>
         <w:rPr>
           <w:rFonts w:ascii="Arial" w:eastAsia="Times New Roman" w:hAnsi="Arial" w:cs="Arial"/>
@@ -4241,6 +4685,7 @@
         </w:rPr>
         <w:t>Draw</w:t>
       </w:r>
+      <w:proofErr w:type="spellEnd"/>
       <w:r>
         <w:rPr>
           <w:rFonts w:ascii="Arial" w:eastAsia="Times New Roman" w:hAnsi="Arial" w:cs="Arial"/>
@@ -4274,7 +4719,31 @@
           <w:lang w:eastAsia="en-GB"/>
           <w14:ligatures w14:val="none"/>
         </w:rPr>
-        <w:t>Correggo spostando l’inizializzazione prima del while e passo al test successivo</w:t>
+        <w:t xml:space="preserve">Correggo spostando l’inizializzazione prima del </w:t>
+      </w:r>
+      <w:proofErr w:type="spellStart"/>
+      <w:r>
+        <w:rPr>
+          <w:rFonts w:ascii="Arial" w:eastAsia="Times New Roman" w:hAnsi="Arial" w:cs="Arial"/>
+          <w:kern w:val="0"/>
+          <w:sz w:val="24"/>
+          <w:szCs w:val="24"/>
+          <w:lang w:eastAsia="en-GB"/>
+          <w14:ligatures w14:val="none"/>
+        </w:rPr>
+        <w:t>while</w:t>
+      </w:r>
+      <w:proofErr w:type="spellEnd"/>
+      <w:r>
+        <w:rPr>
+          <w:rFonts w:ascii="Arial" w:eastAsia="Times New Roman" w:hAnsi="Arial" w:cs="Arial"/>
+          <w:kern w:val="0"/>
+          <w:sz w:val="24"/>
+          <w:szCs w:val="24"/>
+          <w:lang w:eastAsia="en-GB"/>
+          <w14:ligatures w14:val="none"/>
+        </w:rPr>
+        <w:t xml:space="preserve"> e passo al test successivo</w:t>
       </w:r>
     </w:p>
     <w:p>
@@ -4468,6 +4937,7 @@
         </w:rPr>
         <w:t xml:space="preserve">, eseguo la </w:t>
       </w:r>
+      <w:proofErr w:type="spellStart"/>
       <w:r>
         <w:rPr>
           <w:rFonts w:ascii="Arial" w:eastAsia="Times New Roman" w:hAnsi="Arial" w:cs="Arial"/>
@@ -4481,6 +4951,7 @@
         </w:rPr>
         <w:t>Draw</w:t>
       </w:r>
+      <w:proofErr w:type="spellEnd"/>
       <w:r>
         <w:rPr>
           <w:rFonts w:ascii="Arial" w:eastAsia="Times New Roman" w:hAnsi="Arial" w:cs="Arial"/>
@@ -4516,6 +4987,7 @@
         </w:rPr>
         <w:t xml:space="preserve"> generata dovuta all’assenza della funzione </w:t>
       </w:r>
+      <w:proofErr w:type="spellStart"/>
       <w:r>
         <w:rPr>
           <w:rFonts w:ascii="Arial" w:eastAsia="Times New Roman" w:hAnsi="Arial" w:cs="Arial"/>
@@ -4542,6 +5014,7 @@
         </w:rPr>
         <w:t>raw</w:t>
       </w:r>
+      <w:proofErr w:type="spellEnd"/>
       <w:r>
         <w:rPr>
           <w:rFonts w:ascii="Arial" w:eastAsia="Times New Roman" w:hAnsi="Arial" w:cs="Arial"/>
@@ -4577,6 +5050,7 @@
         </w:rPr>
         <w:t xml:space="preserve">, inserisco una </w:t>
       </w:r>
+      <w:proofErr w:type="spellStart"/>
       <w:r>
         <w:rPr>
           <w:rFonts w:ascii="Arial" w:eastAsia="Times New Roman" w:hAnsi="Arial" w:cs="Arial"/>
@@ -4590,6 +5064,7 @@
         </w:rPr>
         <w:t>Draw</w:t>
       </w:r>
+      <w:proofErr w:type="spellEnd"/>
       <w:r>
         <w:rPr>
           <w:rFonts w:ascii="Arial" w:eastAsia="Times New Roman" w:hAnsi="Arial" w:cs="Arial"/>
@@ -4855,6 +5330,7 @@
         </w:rPr>
         <w:t xml:space="preserve"> ed un </w:t>
       </w:r>
+      <w:proofErr w:type="spellStart"/>
       <w:r>
         <w:rPr>
           <w:rFonts w:ascii="Arial" w:eastAsia="Times New Roman" w:hAnsi="Arial" w:cs="Arial"/>
@@ -4868,6 +5344,7 @@
         </w:rPr>
         <w:t>Trapezoid</w:t>
       </w:r>
+      <w:proofErr w:type="spellEnd"/>
       <w:r>
         <w:rPr>
           <w:rFonts w:ascii="Arial" w:eastAsia="Times New Roman" w:hAnsi="Arial" w:cs="Arial"/>
@@ -4879,6 +5356,7 @@
         </w:rPr>
         <w:t xml:space="preserve"> ed eseguo la </w:t>
       </w:r>
+      <w:proofErr w:type="spellStart"/>
       <w:r>
         <w:rPr>
           <w:rFonts w:ascii="Arial" w:eastAsia="Times New Roman" w:hAnsi="Arial" w:cs="Arial"/>
@@ -4892,6 +5370,7 @@
         </w:rPr>
         <w:t>Draw</w:t>
       </w:r>
+      <w:proofErr w:type="spellEnd"/>
       <w:r>
         <w:rPr>
           <w:rFonts w:ascii="Arial" w:eastAsia="Times New Roman" w:hAnsi="Arial" w:cs="Arial"/>
@@ -5564,6 +6043,7 @@
         </w:rPr>
         <w:t xml:space="preserve"> e </w:t>
       </w:r>
+      <w:proofErr w:type="spellStart"/>
       <w:r>
         <w:rPr>
           <w:rFonts w:ascii="Arial" w:eastAsia="Times New Roman" w:hAnsi="Arial" w:cs="Arial"/>
@@ -5578,6 +6058,7 @@
         </w:rPr>
         <w:t>RightTrap</w:t>
       </w:r>
+      <w:proofErr w:type="spellEnd"/>
       <w:r>
         <w:rPr>
           <w:rFonts w:ascii="Arial" w:eastAsia="Times New Roman" w:hAnsi="Arial" w:cs="Arial"/>
@@ -5628,22 +6109,26 @@
           <w:lang w:val="en-US" w:eastAsia="en-GB"/>
           <w14:ligatures w14:val="none"/>
         </w:rPr>
-        <w:t>- Test Costruttori</w:t>
-      </w:r>
-    </w:p>
-    <w:p>
-      <w:pPr>
-        <w:spacing w:after="0" w:line="240" w:lineRule="auto"/>
-        <w:rPr>
-          <w:rFonts w:ascii="Arial" w:eastAsia="Times New Roman" w:hAnsi="Arial" w:cs="Arial"/>
+        <w:t xml:space="preserve">- Test </w:t>
+      </w:r>
+      <w:proofErr w:type="spellStart"/>
+      <w:r>
+        <w:rPr>
+          <w:rFonts w:ascii="Arial" w:eastAsia="Times New Roman" w:hAnsi="Arial" w:cs="Arial"/>
+          <w:color w:val="000000"/>
           <w:kern w:val="0"/>
           <w:sz w:val="24"/>
           <w:szCs w:val="24"/>
           <w:lang w:val="en-US" w:eastAsia="en-GB"/>
           <w14:ligatures w14:val="none"/>
         </w:rPr>
-      </w:pPr>
-      <w:r>
+        <w:t>Costruttori</w:t>
+      </w:r>
+      <w:proofErr w:type="spellEnd"/>
+    </w:p>
+    <w:p>
+      <w:pPr>
+        <w:spacing w:after="0" w:line="240" w:lineRule="auto"/>
         <w:rPr>
           <w:rFonts w:ascii="Arial" w:eastAsia="Times New Roman" w:hAnsi="Arial" w:cs="Arial"/>
           <w:kern w:val="0"/>
@@ -5652,6 +6137,16 @@
           <w:lang w:val="en-US" w:eastAsia="en-GB"/>
           <w14:ligatures w14:val="none"/>
         </w:rPr>
+      </w:pPr>
+      <w:r>
+        <w:rPr>
+          <w:rFonts w:ascii="Arial" w:eastAsia="Times New Roman" w:hAnsi="Arial" w:cs="Arial"/>
+          <w:kern w:val="0"/>
+          <w:sz w:val="24"/>
+          <w:szCs w:val="24"/>
+          <w:lang w:val="en-US" w:eastAsia="en-GB"/>
+          <w14:ligatures w14:val="none"/>
+        </w:rPr>
         <w:t>- Test Setters</w:t>
       </w:r>
     </w:p>
@@ -5833,6 +6328,7 @@
         </w:rPr>
         <w:t xml:space="preserve">I risultati del test sono stati controllati attraverso l’utilizzo di </w:t>
       </w:r>
+      <w:proofErr w:type="spellStart"/>
       <w:r>
         <w:rPr>
           <w:rFonts w:ascii="Arial" w:eastAsia="Times New Roman" w:hAnsi="Arial" w:cs="Arial"/>
@@ -5846,6 +6342,7 @@
         </w:rPr>
         <w:t>breakpoint</w:t>
       </w:r>
+      <w:proofErr w:type="spellEnd"/>
       <w:r>
         <w:rPr>
           <w:rFonts w:ascii="Arial" w:eastAsia="Times New Roman" w:hAnsi="Arial" w:cs="Arial"/>
@@ -6067,6 +6564,7 @@
         </w:rPr>
         <w:t xml:space="preserve"> presenta la funzione </w:t>
       </w:r>
+      <w:proofErr w:type="spellStart"/>
       <w:r>
         <w:rPr>
           <w:rFonts w:ascii="Arial" w:hAnsi="Arial" w:cs="Arial"/>
@@ -6077,6 +6575,7 @@
         </w:rPr>
         <w:t>Dump</w:t>
       </w:r>
+      <w:proofErr w:type="spellEnd"/>
       <w:r>
         <w:rPr>
           <w:rFonts w:ascii="Arial" w:hAnsi="Arial" w:cs="Arial"/>
@@ -6122,6 +6621,7 @@
         </w:rPr>
         <w:t xml:space="preserve">() e </w:t>
       </w:r>
+      <w:proofErr w:type="spellStart"/>
       <w:r>
         <w:rPr>
           <w:rFonts w:ascii="Arial" w:hAnsi="Arial" w:cs="Arial"/>
@@ -6132,6 +6632,7 @@
         </w:rPr>
         <w:t>Perimeter</w:t>
       </w:r>
+      <w:proofErr w:type="spellEnd"/>
       <w:r>
         <w:rPr>
           <w:rFonts w:ascii="Arial" w:hAnsi="Arial" w:cs="Arial"/>
@@ -6233,6 +6734,7 @@
         </w:rPr>
         <w:t xml:space="preserve">- Manca la funzione </w:t>
       </w:r>
+      <w:proofErr w:type="spellStart"/>
       <w:r>
         <w:rPr>
           <w:rFonts w:ascii="Arial" w:hAnsi="Arial" w:cs="Arial"/>
@@ -6243,6 +6745,7 @@
         </w:rPr>
         <w:t>Draw</w:t>
       </w:r>
+      <w:proofErr w:type="spellEnd"/>
       <w:r>
         <w:rPr>
           <w:rFonts w:ascii="Arial" w:hAnsi="Arial" w:cs="Arial"/>
@@ -6288,6 +6791,7 @@
         </w:rPr>
         <w:t xml:space="preserve">() e </w:t>
       </w:r>
+      <w:proofErr w:type="spellStart"/>
       <w:r>
         <w:rPr>
           <w:rFonts w:ascii="Arial" w:hAnsi="Arial" w:cs="Arial"/>
@@ -6298,6 +6802,7 @@
         </w:rPr>
         <w:t>Perimeter</w:t>
       </w:r>
+      <w:proofErr w:type="spellEnd"/>
       <w:r>
         <w:rPr>
           <w:rFonts w:ascii="Arial" w:hAnsi="Arial" w:cs="Arial"/>
@@ -6350,6 +6855,7 @@
         </w:rPr>
         <w:t xml:space="preserve">Errori </w:t>
       </w:r>
+      <w:proofErr w:type="spellStart"/>
       <w:r>
         <w:rPr>
           <w:rFonts w:ascii="Arial" w:hAnsi="Arial" w:cs="Arial"/>
@@ -6360,25 +6866,39 @@
           <w:szCs w:val="28"/>
           <w:u w:val="single"/>
         </w:rPr>
-        <w:t>RightTriangle</w:t>
-      </w:r>
-    </w:p>
-    <w:p>
-      <w:pPr>
+        <w:t>RightTr</w:t>
+      </w:r>
+      <w:r>
         <w:rPr>
           <w:rFonts w:ascii="Arial" w:hAnsi="Arial" w:cs="Arial"/>
-          <w:sz w:val="24"/>
-          <w:szCs w:val="24"/>
-        </w:rPr>
-      </w:pPr>
-      <w:r>
+          <w:b/>
+          <w:bCs/>
+          <w:color w:val="FF0000"/>
+          <w:sz w:val="28"/>
+          <w:szCs w:val="28"/>
+          <w:u w:val="single"/>
+        </w:rPr>
+        <w:t>ap</w:t>
+      </w:r>
+      <w:proofErr w:type="spellEnd"/>
+    </w:p>
+    <w:p>
+      <w:pPr>
         <w:rPr>
           <w:rFonts w:ascii="Arial" w:hAnsi="Arial" w:cs="Arial"/>
           <w:sz w:val="24"/>
           <w:szCs w:val="24"/>
         </w:rPr>
+      </w:pPr>
+      <w:r>
+        <w:rPr>
+          <w:rFonts w:ascii="Arial" w:hAnsi="Arial" w:cs="Arial"/>
+          <w:sz w:val="24"/>
+          <w:szCs w:val="24"/>
+        </w:rPr>
         <w:t xml:space="preserve">- La classe presenta l’implementazione delle funzioni </w:t>
       </w:r>
+      <w:proofErr w:type="spellStart"/>
       <w:r>
         <w:rPr>
           <w:rFonts w:ascii="Arial" w:hAnsi="Arial" w:cs="Arial"/>
@@ -6389,6 +6909,7 @@
         </w:rPr>
         <w:t>GetArea</w:t>
       </w:r>
+      <w:proofErr w:type="spellEnd"/>
       <w:r>
         <w:rPr>
           <w:rFonts w:ascii="Arial" w:hAnsi="Arial" w:cs="Arial"/>
@@ -6397,6 +6918,7 @@
         </w:rPr>
         <w:t xml:space="preserve">() e </w:t>
       </w:r>
+      <w:proofErr w:type="spellStart"/>
       <w:r>
         <w:rPr>
           <w:rFonts w:ascii="Arial" w:hAnsi="Arial" w:cs="Arial"/>
@@ -6407,6 +6929,7 @@
         </w:rPr>
         <w:t>GetPerimeter</w:t>
       </w:r>
+      <w:proofErr w:type="spellEnd"/>
       <w:r>
         <w:rPr>
           <w:rFonts w:ascii="Arial" w:hAnsi="Arial" w:cs="Arial"/>
@@ -6467,6 +6990,7 @@
         </w:rPr>
         <w:t xml:space="preserve">- l’implementazione della funzione </w:t>
       </w:r>
+      <w:proofErr w:type="spellStart"/>
       <w:r>
         <w:rPr>
           <w:rFonts w:ascii="Arial" w:hAnsi="Arial" w:cs="Arial"/>
@@ -6477,6 +7001,7 @@
         </w:rPr>
         <w:t>ObliqueSide</w:t>
       </w:r>
+      <w:proofErr w:type="spellEnd"/>
       <w:r>
         <w:rPr>
           <w:rFonts w:ascii="Arial" w:hAnsi="Arial" w:cs="Arial"/>
@@ -6485,6 +7010,7 @@
         </w:rPr>
         <w:t xml:space="preserve">() che da specifiche dovrebbe essere chiamata </w:t>
       </w:r>
+      <w:proofErr w:type="spellStart"/>
       <w:r>
         <w:rPr>
           <w:rFonts w:ascii="Arial" w:hAnsi="Arial" w:cs="Arial"/>
@@ -6495,6 +7021,7 @@
         </w:rPr>
         <w:t>GetSide</w:t>
       </w:r>
+      <w:proofErr w:type="spellEnd"/>
       <w:r>
         <w:rPr>
           <w:rFonts w:ascii="Arial" w:hAnsi="Arial" w:cs="Arial"/>

</xml_diff>